<commit_message>
add data to catalog
</commit_message>
<xml_diff>
--- a/01.NodeJS/1st Lecture.docx
+++ b/01.NodeJS/1st Lecture.docx
@@ -104,10 +104,7 @@
         <w:t xml:space="preserve"> </w:t>
       </w:r>
       <w:r>
-        <w:t>v8 JS Engine</w:t>
-      </w:r>
-      <w:r>
-        <w:t xml:space="preserve"> developed by google comes to play, where JS code will be parsed and run in node.js.</w:t>
+        <w:t>v8 JS Engine developed by google comes to play, where JS code will be parsed and run in node.js.</w:t>
       </w:r>
     </w:p>
     <w:p/>
@@ -383,13 +380,7 @@
         <w:rPr>
           <w:lang w:val="bg-BG"/>
         </w:rPr>
-        <w:t xml:space="preserve">не се инсталират а </w:t>
-      </w:r>
-      <w:r>
-        <w:rPr>
-          <w:lang w:val="bg-BG"/>
-        </w:rPr>
-        <w:t xml:space="preserve">те идват от стандартната библиотека на ноде </w:t>
+        <w:t xml:space="preserve">не се инсталират а те идват от стандартната библиотека на ноде </w:t>
       </w:r>
       <w:proofErr w:type="spellStart"/>
       <w:r>
@@ -476,10 +467,7 @@
         <w:t>st</w:t>
       </w:r>
       <w:r>
-        <w:t xml:space="preserve"> step import:  </w:t>
-      </w:r>
-      <w:r>
-        <w:t>const path = require(‘path’)</w:t>
+        <w:t xml:space="preserve"> step import:  const path = require(‘path’)</w:t>
       </w:r>
     </w:p>
     <w:p>
@@ -571,10 +559,7 @@
       </w:r>
       <w:proofErr w:type="gramEnd"/>
       <w:r>
-        <w:t>‘</w:t>
-      </w:r>
-      <w:r>
-        <w:t xml:space="preserve">node : </w:t>
+        <w:t xml:space="preserve">‘node : </w:t>
       </w:r>
       <w:proofErr w:type="spellStart"/>
       <w:r>
@@ -603,16 +588,175 @@
       </w:r>
     </w:p>
     <w:p>
-      <w:pPr>
-        <w:rPr>
-          <w:lang w:val="bg-BG"/>
-        </w:rPr>
-      </w:pPr>
       <w:r>
         <w:rPr>
           <w:lang w:val="bg-BG"/>
         </w:rPr>
         <w:lastRenderedPageBreak/>
+        <w:t>Съставни части на</w:t>
+      </w:r>
+      <w:r>
+        <w:rPr>
+          <w:lang w:val="bg-BG"/>
+        </w:rPr>
+        <w:t xml:space="preserve"> </w:t>
+      </w:r>
+      <w:r>
+        <w:t>URL:</w:t>
+      </w:r>
+      <w:r>
+        <w:t xml:space="preserve"> </w:t>
+      </w:r>
+      <w:hyperlink r:id="rId4" w:history="1">
+        <w:r>
+          <w:rPr>
+            <w:rStyle w:val="Hyperlink"/>
+          </w:rPr>
+          <w:t>http://</w:t>
+        </w:r>
+        <w:r>
+          <w:rPr>
+            <w:rStyle w:val="Hyperlink"/>
+          </w:rPr>
+          <w:t>localhost:3000/catalog?page=5</w:t>
+        </w:r>
+      </w:hyperlink>
+    </w:p>
+    <w:p>
+      <w:r>
+        <w:t>“</w:t>
+      </w:r>
+      <w:proofErr w:type="spellStart"/>
+      <w:r>
+        <w:t>href</w:t>
+      </w:r>
+      <w:proofErr w:type="spellEnd"/>
+      <w:r>
+        <w:t>”:</w:t>
+      </w:r>
+      <w:r>
+        <w:t xml:space="preserve"> </w:t>
+      </w:r>
+      <w:hyperlink r:id="rId5" w:history="1">
+        <w:r>
+          <w:rPr>
+            <w:rStyle w:val="Hyperlink"/>
+          </w:rPr>
+          <w:t>http://localhost:3000/catalog?page=5</w:t>
+        </w:r>
+      </w:hyperlink>
+    </w:p>
+    <w:p>
+      <w:r>
+        <w:t>http: protocol</w:t>
+      </w:r>
+    </w:p>
+    <w:p>
+      <w:r>
+        <w:t>Host: localhost:3000</w:t>
+      </w:r>
+    </w:p>
+    <w:p>
+      <w:r>
+        <w:t>Port :3000</w:t>
+      </w:r>
+    </w:p>
+    <w:p>
+      <w:pPr>
+        <w:rPr>
+          <w:lang w:val="bg-BG"/>
+        </w:rPr>
+      </w:pPr>
+      <w:r>
+        <w:t xml:space="preserve">Pathname: </w:t>
+      </w:r>
+      <w:r>
+        <w:rPr>
+          <w:lang w:val="bg-BG"/>
+        </w:rPr>
+        <w:t xml:space="preserve">всичко </w:t>
+      </w:r>
+      <w:proofErr w:type="gramStart"/>
+      <w:r>
+        <w:rPr>
+          <w:lang w:val="bg-BG"/>
+        </w:rPr>
+        <w:t>до ?</w:t>
+      </w:r>
+      <w:proofErr w:type="gramEnd"/>
+      <w:r>
+        <w:rPr>
+          <w:lang w:val="bg-BG"/>
+        </w:rPr>
+        <w:t>:</w:t>
+      </w:r>
+      <w:r>
+        <w:t xml:space="preserve"> </w:t>
+      </w:r>
+      <w:hyperlink r:id="rId6" w:history="1">
+        <w:r>
+          <w:rPr>
+            <w:rStyle w:val="Hyperlink"/>
+          </w:rPr>
+          <w:t>h</w:t>
+        </w:r>
+        <w:r>
+          <w:rPr>
+            <w:rStyle w:val="Hyperlink"/>
+            <w:lang w:val="bg-BG"/>
+          </w:rPr>
+          <w:t>ttp://localhost:3000/catalog</w:t>
+        </w:r>
+      </w:hyperlink>
+    </w:p>
+    <w:p>
+      <w:r>
+        <w:t xml:space="preserve">Query/search: </w:t>
+      </w:r>
+      <w:r>
+        <w:rPr>
+          <w:lang w:val="bg-BG"/>
+        </w:rPr>
+        <w:t xml:space="preserve">всичко </w:t>
+      </w:r>
+      <w:proofErr w:type="gramStart"/>
+      <w:r>
+        <w:rPr>
+          <w:lang w:val="bg-BG"/>
+        </w:rPr>
+        <w:t>след ?:</w:t>
+      </w:r>
+      <w:r>
+        <w:t>page</w:t>
+      </w:r>
+      <w:proofErr w:type="gramEnd"/>
+      <w:r>
+        <w:t>=5</w:t>
+      </w:r>
+    </w:p>
+    <w:p>
+      <w:r>
+        <w:t>#fragment-</w:t>
+      </w:r>
+      <w:r>
+        <w:rPr>
+          <w:lang w:val="bg-BG"/>
+        </w:rPr>
+        <w:t>работи само в браузъра</w:t>
+      </w:r>
+    </w:p>
+    <w:p/>
+    <w:p/>
+    <w:p>
+      <w:pPr>
+        <w:rPr>
+          <w:lang w:val="bg-BG"/>
+        </w:rPr>
+      </w:pPr>
+      <w:r>
+        <w:rPr>
+          <w:lang w:val="bg-BG"/>
+        </w:rPr>
         <w:t>-</w:t>
       </w:r>
       <w:r>
@@ -948,13 +1092,7 @@
         <w:rPr>
           <w:highlight w:val="yellow"/>
         </w:rPr>
-        <w:t xml:space="preserve">{“type”: </w:t>
-      </w:r>
-      <w:r>
-        <w:rPr>
-          <w:highlight w:val="yellow"/>
-        </w:rPr>
-        <w:t>module</w:t>
+        <w:t>{“type”: module</w:t>
       </w:r>
       <w:r>
         <w:t xml:space="preserve"> }  =&gt;ES6</w:t>
@@ -1027,13 +1165,7 @@
         <w:ind w:left="1440"/>
       </w:pPr>
       <w:r>
-        <w:t>*</w:t>
-      </w:r>
-      <w:r>
-        <w:t xml:space="preserve">named </w:t>
-      </w:r>
-      <w:r>
-        <w:t>export:</w:t>
+        <w:t>*named export:</w:t>
       </w:r>
       <w:r>
         <w:t xml:space="preserve"> </w:t>
@@ -1060,16 +1192,7 @@
         <w:ind w:left="720" w:firstLine="720"/>
       </w:pPr>
       <w:r>
-        <w:t>*</w:t>
-      </w:r>
-      <w:r>
-        <w:t xml:space="preserve">named </w:t>
-      </w:r>
-      <w:r>
-        <w:t xml:space="preserve">import: </w:t>
-      </w:r>
-      <w:r>
-        <w:t xml:space="preserve">const </w:t>
+        <w:t xml:space="preserve">*named import: const </w:t>
       </w:r>
       <w:proofErr w:type="gramStart"/>
       <w:r>
@@ -1130,13 +1253,7 @@
         <w:t xml:space="preserve"> </w:t>
       </w:r>
       <w:r>
-        <w:t>const {calc}=require</w:t>
-      </w:r>
-      <w:r>
-        <w:t>(‘./calculator’)</w:t>
-      </w:r>
-      <w:r>
-        <w:t xml:space="preserve"> </w:t>
+        <w:t xml:space="preserve">const {calc}=require(‘./calculator’) </w:t>
       </w:r>
     </w:p>
     <w:p>
@@ -1195,6 +1312,7 @@
         </w:rPr>
       </w:pPr>
       <w:r>
+        <w:lastRenderedPageBreak/>
         <w:t xml:space="preserve">Run f. in vs </w:t>
       </w:r>
       <w:proofErr w:type="gramStart"/>
@@ -1418,10 +1536,7 @@
       </w:r>
       <w:proofErr w:type="spellEnd"/>
       <w:r>
-        <w:t xml:space="preserve"> is</w:t>
-      </w:r>
-      <w:r>
-        <w:t xml:space="preserve">: </w:t>
+        <w:t xml:space="preserve"> is: </w:t>
       </w:r>
       <w:r>
         <w:rPr>
@@ -1467,13 +1582,6 @@
     <w:p>
       <w:pPr>
         <w:rPr>
-          <w:lang w:val="bg-BG"/>
-        </w:rPr>
-      </w:pPr>
-    </w:p>
-    <w:p>
-      <w:pPr>
-        <w:rPr>
           <w:sz w:val="32"/>
           <w:szCs w:val="32"/>
           <w:u w:val="single"/>
@@ -1512,6 +1620,7 @@
         <w:rPr>
           <w:sz w:val="32"/>
           <w:szCs w:val="32"/>
+          <w:lang w:val="bg-BG"/>
         </w:rPr>
       </w:pPr>
       <w:r>
@@ -1527,7 +1636,525 @@
           <w:szCs w:val="32"/>
           <w:lang w:val="bg-BG"/>
         </w:rPr>
-        <w:t>може да създадем сървър койото да слуша за заявки и да връща отговор.</w:t>
+        <w:t>може да създадем сървър койото да слуша за заявки и да връща отг</w:t>
+      </w:r>
+      <w:r>
+        <w:rPr>
+          <w:sz w:val="32"/>
+          <w:szCs w:val="32"/>
+          <w:lang w:val="bg-BG"/>
+        </w:rPr>
+        <w:t>овор.</w:t>
+      </w:r>
+    </w:p>
+    <w:p>
+      <w:pPr>
+        <w:rPr>
+          <w:noProof/>
+          <w:sz w:val="32"/>
+          <w:szCs w:val="32"/>
+        </w:rPr>
+      </w:pPr>
+      <w:r>
+        <w:rPr>
+          <w:sz w:val="32"/>
+          <w:szCs w:val="32"/>
+        </w:rPr>
+        <w:t>HTTP request:</w:t>
+      </w:r>
+    </w:p>
+    <w:p>
+      <w:pPr>
+        <w:rPr>
+          <w:sz w:val="32"/>
+          <w:szCs w:val="32"/>
+        </w:rPr>
+      </w:pPr>
+      <w:r>
+        <w:rPr>
+          <w:noProof/>
+          <w:sz w:val="32"/>
+          <w:szCs w:val="32"/>
+          <w:lang w:val="bg-BG"/>
+        </w:rPr>
+        <w:lastRenderedPageBreak/>
+        <w:drawing>
+          <wp:inline distT="0" distB="0" distL="0" distR="0" wp14:anchorId="17C83A50" wp14:editId="039022F4">
+            <wp:extent cx="6551930" cy="4524375"/>
+            <wp:effectExtent l="0" t="0" r="1270" b="9525"/>
+            <wp:docPr id="1" name="Picture 1"/>
+            <wp:cNvGraphicFramePr>
+              <a:graphicFrameLocks xmlns:a="http://schemas.openxmlformats.org/drawingml/2006/main" noChangeAspect="1"/>
+            </wp:cNvGraphicFramePr>
+            <a:graphic xmlns:a="http://schemas.openxmlformats.org/drawingml/2006/main">
+              <a:graphicData uri="http://schemas.openxmlformats.org/drawingml/2006/picture">
+                <pic:pic xmlns:pic="http://schemas.openxmlformats.org/drawingml/2006/picture">
+                  <pic:nvPicPr>
+                    <pic:cNvPr id="1" name="Picture 1"/>
+                    <pic:cNvPicPr/>
+                  </pic:nvPicPr>
+                  <pic:blipFill>
+                    <a:blip r:embed="rId7">
+                      <a:extLst>
+                        <a:ext uri="{28A0092B-C50C-407E-A947-70E740481C1C}">
+                          <a14:useLocalDpi xmlns:a14="http://schemas.microsoft.com/office/drawing/2010/main" val="0"/>
+                        </a:ext>
+                      </a:extLst>
+                    </a:blip>
+                    <a:stretch>
+                      <a:fillRect/>
+                    </a:stretch>
+                  </pic:blipFill>
+                  <pic:spPr>
+                    <a:xfrm>
+                      <a:off x="0" y="0"/>
+                      <a:ext cx="6556049" cy="4527219"/>
+                    </a:xfrm>
+                    <a:prstGeom prst="rect">
+                      <a:avLst/>
+                    </a:prstGeom>
+                  </pic:spPr>
+                </pic:pic>
+              </a:graphicData>
+            </a:graphic>
+          </wp:inline>
+        </w:drawing>
+      </w:r>
+    </w:p>
+    <w:p>
+      <w:pPr>
+        <w:rPr>
+          <w:sz w:val="32"/>
+          <w:szCs w:val="32"/>
+          <w:u w:val="single"/>
+        </w:rPr>
+      </w:pPr>
+      <w:proofErr w:type="spellStart"/>
+      <w:proofErr w:type="gramStart"/>
+      <w:r>
+        <w:rPr>
+          <w:sz w:val="32"/>
+          <w:szCs w:val="32"/>
+          <w:u w:val="single"/>
+        </w:rPr>
+        <w:t>Module:http</w:t>
+      </w:r>
+      <w:proofErr w:type="spellEnd"/>
+      <w:proofErr w:type="gramEnd"/>
+    </w:p>
+    <w:p>
+      <w:pPr>
+        <w:rPr>
+          <w:sz w:val="32"/>
+          <w:szCs w:val="32"/>
+        </w:rPr>
+      </w:pPr>
+      <w:r>
+        <w:rPr>
+          <w:sz w:val="32"/>
+          <w:szCs w:val="32"/>
+        </w:rPr>
+        <w:t>Const http=require(“http”);</w:t>
+      </w:r>
+    </w:p>
+    <w:p>
+      <w:pPr>
+        <w:rPr>
+          <w:sz w:val="32"/>
+          <w:szCs w:val="32"/>
+        </w:rPr>
+      </w:pPr>
+      <w:r>
+        <w:rPr>
+          <w:sz w:val="32"/>
+          <w:szCs w:val="32"/>
+        </w:rPr>
+        <w:t>Const server=</w:t>
+      </w:r>
+      <w:proofErr w:type="spellStart"/>
+      <w:proofErr w:type="gramStart"/>
+      <w:r>
+        <w:rPr>
+          <w:sz w:val="32"/>
+          <w:szCs w:val="32"/>
+        </w:rPr>
+        <w:t>http.createServer</w:t>
+      </w:r>
+      <w:proofErr w:type="spellEnd"/>
+      <w:proofErr w:type="gramEnd"/>
+      <w:r>
+        <w:rPr>
+          <w:sz w:val="32"/>
+          <w:szCs w:val="32"/>
+        </w:rPr>
+        <w:t>((</w:t>
+      </w:r>
+      <w:proofErr w:type="spellStart"/>
+      <w:r>
+        <w:rPr>
+          <w:sz w:val="32"/>
+          <w:szCs w:val="32"/>
+        </w:rPr>
+        <w:t>reqest,response</w:t>
+      </w:r>
+      <w:proofErr w:type="spellEnd"/>
+      <w:r>
+        <w:rPr>
+          <w:sz w:val="32"/>
+          <w:szCs w:val="32"/>
+        </w:rPr>
+        <w:t>)=&gt;{</w:t>
+      </w:r>
+    </w:p>
+    <w:p>
+      <w:pPr>
+        <w:rPr>
+          <w:sz w:val="32"/>
+          <w:szCs w:val="32"/>
+        </w:rPr>
+      </w:pPr>
+    </w:p>
+    <w:p>
+      <w:pPr>
+        <w:rPr>
+          <w:sz w:val="32"/>
+          <w:szCs w:val="32"/>
+        </w:rPr>
+      </w:pPr>
+      <w:r>
+        <w:rPr>
+          <w:sz w:val="32"/>
+          <w:szCs w:val="32"/>
+        </w:rPr>
+        <w:t>});</w:t>
+      </w:r>
+    </w:p>
+    <w:p>
+      <w:pPr>
+        <w:rPr>
+          <w:sz w:val="32"/>
+          <w:szCs w:val="32"/>
+        </w:rPr>
+      </w:pPr>
+      <w:proofErr w:type="spellStart"/>
+      <w:r>
+        <w:rPr>
+          <w:sz w:val="32"/>
+          <w:szCs w:val="32"/>
+        </w:rPr>
+        <w:t>Server.listen</w:t>
+      </w:r>
+      <w:proofErr w:type="spellEnd"/>
+      <w:r>
+        <w:rPr>
+          <w:sz w:val="32"/>
+          <w:szCs w:val="32"/>
+        </w:rPr>
+        <w:t>(3000)</w:t>
+      </w:r>
+      <w:r>
+        <w:rPr>
+          <w:sz w:val="32"/>
+          <w:szCs w:val="32"/>
+        </w:rPr>
+        <w:br/>
+      </w:r>
+    </w:p>
+    <w:p>
+      <w:pPr>
+        <w:rPr>
+          <w:sz w:val="32"/>
+          <w:szCs w:val="32"/>
+        </w:rPr>
+      </w:pPr>
+      <w:r>
+        <w:rPr>
+          <w:sz w:val="32"/>
+          <w:szCs w:val="32"/>
+        </w:rPr>
+        <w:t>Create unique id:</w:t>
+      </w:r>
+    </w:p>
+    <w:p>
+      <w:pPr>
+        <w:shd w:val="clear" w:color="auto" w:fill="1E1E1E"/>
+        <w:spacing w:after="0" w:line="285" w:lineRule="atLeast"/>
+        <w:rPr>
+          <w:rFonts w:ascii="Consolas" w:eastAsia="Times New Roman" w:hAnsi="Consolas" w:cs="Times New Roman"/>
+          <w:color w:val="D4D4D4"/>
+          <w:kern w:val="0"/>
+          <w:sz w:val="21"/>
+          <w:szCs w:val="21"/>
+          <w14:ligatures w14:val="none"/>
+        </w:rPr>
+      </w:pPr>
+      <w:r>
+        <w:rPr>
+          <w:rFonts w:ascii="Consolas" w:eastAsia="Times New Roman" w:hAnsi="Consolas" w:cs="Times New Roman"/>
+          <w:color w:val="D4D4D4"/>
+          <w:kern w:val="0"/>
+          <w:sz w:val="21"/>
+          <w:szCs w:val="21"/>
+          <w14:ligatures w14:val="none"/>
+        </w:rPr>
+        <w:t>(</w:t>
+      </w:r>
+      <w:r>
+        <w:rPr>
+          <w:rFonts w:ascii="Consolas" w:eastAsia="Times New Roman" w:hAnsi="Consolas" w:cs="Times New Roman"/>
+          <w:color w:val="CE9178"/>
+          <w:kern w:val="0"/>
+          <w:sz w:val="21"/>
+          <w:szCs w:val="21"/>
+          <w14:ligatures w14:val="none"/>
+        </w:rPr>
+        <w:t>'asdf0000'</w:t>
+      </w:r>
+      <w:r>
+        <w:rPr>
+          <w:rFonts w:ascii="Consolas" w:eastAsia="Times New Roman" w:hAnsi="Consolas" w:cs="Times New Roman"/>
+          <w:color w:val="D4D4D4"/>
+          <w:kern w:val="0"/>
+          <w:sz w:val="21"/>
+          <w:szCs w:val="21"/>
+          <w14:ligatures w14:val="none"/>
+        </w:rPr>
+        <w:t>+(</w:t>
+      </w:r>
+      <w:proofErr w:type="spellStart"/>
+      <w:r>
+        <w:rPr>
+          <w:rFonts w:ascii="Consolas" w:eastAsia="Times New Roman" w:hAnsi="Consolas" w:cs="Times New Roman"/>
+          <w:color w:val="9CDCFE"/>
+          <w:kern w:val="0"/>
+          <w:sz w:val="21"/>
+          <w:szCs w:val="21"/>
+          <w14:ligatures w14:val="none"/>
+        </w:rPr>
+        <w:t>Math</w:t>
+      </w:r>
+      <w:r>
+        <w:rPr>
+          <w:rFonts w:ascii="Consolas" w:eastAsia="Times New Roman" w:hAnsi="Consolas" w:cs="Times New Roman"/>
+          <w:color w:val="D4D4D4"/>
+          <w:kern w:val="0"/>
+          <w:sz w:val="21"/>
+          <w:szCs w:val="21"/>
+          <w14:ligatures w14:val="none"/>
+        </w:rPr>
+        <w:t>.</w:t>
+      </w:r>
+      <w:r>
+        <w:rPr>
+          <w:rFonts w:ascii="Consolas" w:eastAsia="Times New Roman" w:hAnsi="Consolas" w:cs="Times New Roman"/>
+          <w:color w:val="DCDCAA"/>
+          <w:kern w:val="0"/>
+          <w:sz w:val="21"/>
+          <w:szCs w:val="21"/>
+          <w14:ligatures w14:val="none"/>
+        </w:rPr>
+        <w:t>random</w:t>
+      </w:r>
+      <w:proofErr w:type="spellEnd"/>
+      <w:proofErr w:type="gramStart"/>
+      <w:r>
+        <w:rPr>
+          <w:rFonts w:ascii="Consolas" w:eastAsia="Times New Roman" w:hAnsi="Consolas" w:cs="Times New Roman"/>
+          <w:color w:val="D4D4D4"/>
+          <w:kern w:val="0"/>
+          <w:sz w:val="21"/>
+          <w:szCs w:val="21"/>
+          <w14:ligatures w14:val="none"/>
+        </w:rPr>
+        <w:t>()*</w:t>
+      </w:r>
+      <w:proofErr w:type="gramEnd"/>
+      <w:r>
+        <w:rPr>
+          <w:rFonts w:ascii="Consolas" w:eastAsia="Times New Roman" w:hAnsi="Consolas" w:cs="Times New Roman"/>
+          <w:color w:val="B5CEA8"/>
+          <w:kern w:val="0"/>
+          <w:sz w:val="21"/>
+          <w:szCs w:val="21"/>
+          <w14:ligatures w14:val="none"/>
+        </w:rPr>
+        <w:t>9999</w:t>
+      </w:r>
+      <w:r>
+        <w:rPr>
+          <w:rFonts w:ascii="Consolas" w:eastAsia="Times New Roman" w:hAnsi="Consolas" w:cs="Times New Roman"/>
+          <w:color w:val="D4D4D4"/>
+          <w:kern w:val="0"/>
+          <w:sz w:val="21"/>
+          <w:szCs w:val="21"/>
+          <w14:ligatures w14:val="none"/>
+        </w:rPr>
+        <w:t xml:space="preserve">) | </w:t>
+      </w:r>
+      <w:r>
+        <w:rPr>
+          <w:rFonts w:ascii="Consolas" w:eastAsia="Times New Roman" w:hAnsi="Consolas" w:cs="Times New Roman"/>
+          <w:color w:val="B5CEA8"/>
+          <w:kern w:val="0"/>
+          <w:sz w:val="21"/>
+          <w:szCs w:val="21"/>
+          <w14:ligatures w14:val="none"/>
+        </w:rPr>
+        <w:t>0</w:t>
+      </w:r>
+      <w:r>
+        <w:rPr>
+          <w:rFonts w:ascii="Consolas" w:eastAsia="Times New Roman" w:hAnsi="Consolas" w:cs="Times New Roman"/>
+          <w:color w:val="D4D4D4"/>
+          <w:kern w:val="0"/>
+          <w:sz w:val="21"/>
+          <w:szCs w:val="21"/>
+          <w14:ligatures w14:val="none"/>
+        </w:rPr>
+        <w:t>).</w:t>
+      </w:r>
+      <w:r>
+        <w:rPr>
+          <w:rFonts w:ascii="Consolas" w:eastAsia="Times New Roman" w:hAnsi="Consolas" w:cs="Times New Roman"/>
+          <w:color w:val="DCDCAA"/>
+          <w:kern w:val="0"/>
+          <w:sz w:val="21"/>
+          <w:szCs w:val="21"/>
+          <w14:ligatures w14:val="none"/>
+        </w:rPr>
+        <w:t>slice</w:t>
+      </w:r>
+      <w:r>
+        <w:rPr>
+          <w:rFonts w:ascii="Consolas" w:eastAsia="Times New Roman" w:hAnsi="Consolas" w:cs="Times New Roman"/>
+          <w:color w:val="D4D4D4"/>
+          <w:kern w:val="0"/>
+          <w:sz w:val="21"/>
+          <w:szCs w:val="21"/>
+          <w14:ligatures w14:val="none"/>
+        </w:rPr>
+        <w:t>(</w:t>
+      </w:r>
+      <w:r>
+        <w:rPr>
+          <w:rFonts w:ascii="Consolas" w:eastAsia="Times New Roman" w:hAnsi="Consolas" w:cs="Times New Roman"/>
+          <w:color w:val="B5CEA8"/>
+          <w:kern w:val="0"/>
+          <w:sz w:val="21"/>
+          <w:szCs w:val="21"/>
+          <w14:ligatures w14:val="none"/>
+        </w:rPr>
+        <w:t>0</w:t>
+      </w:r>
+      <w:r>
+        <w:rPr>
+          <w:rFonts w:ascii="Consolas" w:eastAsia="Times New Roman" w:hAnsi="Consolas" w:cs="Times New Roman"/>
+          <w:color w:val="D4D4D4"/>
+          <w:kern w:val="0"/>
+          <w:sz w:val="21"/>
+          <w:szCs w:val="21"/>
+          <w14:ligatures w14:val="none"/>
+        </w:rPr>
+        <w:t>,</w:t>
+      </w:r>
+      <w:r>
+        <w:rPr>
+          <w:rFonts w:ascii="Consolas" w:eastAsia="Times New Roman" w:hAnsi="Consolas" w:cs="Times New Roman"/>
+          <w:color w:val="B5CEA8"/>
+          <w:kern w:val="0"/>
+          <w:sz w:val="21"/>
+          <w:szCs w:val="21"/>
+          <w14:ligatures w14:val="none"/>
+        </w:rPr>
+        <w:t>8</w:t>
+      </w:r>
+      <w:r>
+        <w:rPr>
+          <w:rFonts w:ascii="Consolas" w:eastAsia="Times New Roman" w:hAnsi="Consolas" w:cs="Times New Roman"/>
+          <w:color w:val="D4D4D4"/>
+          <w:kern w:val="0"/>
+          <w:sz w:val="21"/>
+          <w:szCs w:val="21"/>
+          <w14:ligatures w14:val="none"/>
+        </w:rPr>
+        <w:t>)</w:t>
+      </w:r>
+    </w:p>
+    <w:p>
+      <w:pPr>
+        <w:rPr>
+          <w:sz w:val="32"/>
+          <w:szCs w:val="32"/>
+        </w:rPr>
+      </w:pPr>
+      <w:r>
+        <w:rPr>
+          <w:sz w:val="32"/>
+          <w:szCs w:val="32"/>
+        </w:rPr>
+        <w:t>“|0”-</w:t>
+      </w:r>
+      <w:r>
+        <w:rPr>
+          <w:sz w:val="32"/>
+          <w:szCs w:val="32"/>
+          <w:lang w:val="bg-BG"/>
+        </w:rPr>
+        <w:t xml:space="preserve">обръща го в цяло число. Това е трик. Побитово орване с 0. Побитовите операции в </w:t>
+      </w:r>
+      <w:r>
+        <w:rPr>
+          <w:sz w:val="32"/>
+          <w:szCs w:val="32"/>
+        </w:rPr>
+        <w:t>JS</w:t>
+      </w:r>
+      <w:r>
+        <w:rPr>
+          <w:sz w:val="32"/>
+          <w:szCs w:val="32"/>
+          <w:lang w:val="bg-BG"/>
+        </w:rPr>
+        <w:t xml:space="preserve"> са с 32битови</w:t>
+      </w:r>
+      <w:r>
+        <w:rPr>
+          <w:sz w:val="32"/>
+          <w:szCs w:val="32"/>
+        </w:rPr>
+        <w:t xml:space="preserve"> </w:t>
+      </w:r>
+      <w:r>
+        <w:rPr>
+          <w:sz w:val="32"/>
+          <w:szCs w:val="32"/>
+          <w:lang w:val="bg-BG"/>
+        </w:rPr>
+        <w:t xml:space="preserve">числени данни, докато </w:t>
+      </w:r>
+      <w:r>
+        <w:rPr>
+          <w:sz w:val="32"/>
+          <w:szCs w:val="32"/>
+          <w:lang w:val="bg-BG"/>
+        </w:rPr>
+        <w:lastRenderedPageBreak/>
+        <w:t xml:space="preserve">стандартните дании в </w:t>
+      </w:r>
+      <w:r>
+        <w:rPr>
+          <w:sz w:val="32"/>
+          <w:szCs w:val="32"/>
+        </w:rPr>
+        <w:t xml:space="preserve">JS </w:t>
+      </w:r>
+      <w:r>
+        <w:rPr>
+          <w:sz w:val="32"/>
+          <w:szCs w:val="32"/>
+          <w:lang w:val="bg-BG"/>
+        </w:rPr>
+        <w:t>са 64 битови флоутове. Това автоматично ще превърне числото в цяло число.</w:t>
       </w:r>
     </w:p>
     <w:sectPr>
@@ -1944,7 +2571,6 @@
   <w:style w:type="character" w:default="1" w:styleId="DefaultParagraphFont">
     <w:name w:val="Default Paragraph Font"/>
     <w:uiPriority w:val="1"/>
-    <w:semiHidden/>
     <w:unhideWhenUsed/>
   </w:style>
   <w:style w:type="table" w:default="1" w:styleId="TableNormal">
@@ -1999,6 +2625,29 @@
     <w:semiHidden/>
     <w:unhideWhenUsed/>
     <w:rsid w:val="005B7166"/>
+  </w:style>
+  <w:style w:type="character" w:styleId="Hyperlink">
+    <w:name w:val="Hyperlink"/>
+    <w:basedOn w:val="DefaultParagraphFont"/>
+    <w:uiPriority w:val="99"/>
+    <w:unhideWhenUsed/>
+    <w:rsid w:val="00B92293"/>
+    <w:rPr>
+      <w:color w:val="0563C1" w:themeColor="hyperlink"/>
+      <w:u w:val="single"/>
+    </w:rPr>
+  </w:style>
+  <w:style w:type="character" w:styleId="UnresolvedMention">
+    <w:name w:val="Unresolved Mention"/>
+    <w:basedOn w:val="DefaultParagraphFont"/>
+    <w:uiPriority w:val="99"/>
+    <w:semiHidden/>
+    <w:unhideWhenUsed/>
+    <w:rsid w:val="00B92293"/>
+    <w:rPr>
+      <w:color w:val="605E5C"/>
+      <w:shd w:val="clear" w:color="auto" w:fill="E1DFDD"/>
+    </w:rPr>
   </w:style>
 </w:styles>
 </file>

</xml_diff>

<commit_message>
start cat shelter task
</commit_message>
<xml_diff>
--- a/01.NodeJS/1st Lecture.docx
+++ b/01.NodeJS/1st Lecture.docx
@@ -37,6 +37,362 @@
       </w:r>
     </w:p>
     <w:p>
+      <w:pPr>
+        <w:rPr>
+          <w:sz w:val="28"/>
+          <w:szCs w:val="28"/>
+        </w:rPr>
+      </w:pPr>
+      <w:r>
+        <w:rPr>
+          <w:sz w:val="28"/>
+          <w:szCs w:val="28"/>
+        </w:rPr>
+        <w:t xml:space="preserve">Node </w:t>
+      </w:r>
+      <w:proofErr w:type="spellStart"/>
+      <w:r>
+        <w:rPr>
+          <w:sz w:val="28"/>
+          <w:szCs w:val="28"/>
+        </w:rPr>
+        <w:t>js</w:t>
+      </w:r>
+      <w:proofErr w:type="spellEnd"/>
+      <w:r>
+        <w:rPr>
+          <w:sz w:val="28"/>
+          <w:szCs w:val="28"/>
+        </w:rPr>
+        <w:t>=</w:t>
+      </w:r>
+      <w:r>
+        <w:rPr>
+          <w:sz w:val="28"/>
+          <w:szCs w:val="28"/>
+          <w:lang w:val="bg-BG"/>
+        </w:rPr>
+        <w:t xml:space="preserve">сървърен </w:t>
+      </w:r>
+      <w:proofErr w:type="spellStart"/>
+      <w:r>
+        <w:rPr>
+          <w:sz w:val="28"/>
+          <w:szCs w:val="28"/>
+        </w:rPr>
+        <w:t>js</w:t>
+      </w:r>
+      <w:proofErr w:type="spellEnd"/>
+      <w:r>
+        <w:rPr>
+          <w:sz w:val="28"/>
+          <w:szCs w:val="28"/>
+        </w:rPr>
+        <w:t>.</w:t>
+      </w:r>
+    </w:p>
+    <w:p>
+      <w:pPr>
+        <w:rPr>
+          <w:color w:val="00B0F0"/>
+          <w:sz w:val="28"/>
+          <w:szCs w:val="28"/>
+          <w:lang w:val="bg-BG"/>
+        </w:rPr>
+      </w:pPr>
+      <w:r>
+        <w:rPr>
+          <w:color w:val="00B0F0"/>
+          <w:sz w:val="28"/>
+          <w:szCs w:val="28"/>
+        </w:rPr>
+        <w:t xml:space="preserve">JS </w:t>
+      </w:r>
+      <w:r>
+        <w:rPr>
+          <w:color w:val="00B0F0"/>
+          <w:sz w:val="28"/>
+          <w:szCs w:val="28"/>
+          <w:lang w:val="bg-BG"/>
+        </w:rPr>
+        <w:t xml:space="preserve">е създаден да живее и да се изпълнява в браузъра на клиента, в който има специален енджин който парсва </w:t>
+      </w:r>
+      <w:proofErr w:type="spellStart"/>
+      <w:r>
+        <w:rPr>
+          <w:color w:val="00B0F0"/>
+          <w:sz w:val="28"/>
+          <w:szCs w:val="28"/>
+        </w:rPr>
+        <w:t>js</w:t>
+      </w:r>
+      <w:proofErr w:type="spellEnd"/>
+      <w:r>
+        <w:rPr>
+          <w:color w:val="00B0F0"/>
+          <w:sz w:val="28"/>
+          <w:szCs w:val="28"/>
+        </w:rPr>
+        <w:t xml:space="preserve"> </w:t>
+      </w:r>
+      <w:r>
+        <w:rPr>
+          <w:color w:val="00B0F0"/>
+          <w:sz w:val="28"/>
+          <w:szCs w:val="28"/>
+          <w:lang w:val="bg-BG"/>
+        </w:rPr>
+        <w:t xml:space="preserve">кода. Популярността на </w:t>
+      </w:r>
+      <w:proofErr w:type="spellStart"/>
+      <w:r>
+        <w:rPr>
+          <w:color w:val="00B0F0"/>
+          <w:sz w:val="28"/>
+          <w:szCs w:val="28"/>
+        </w:rPr>
+        <w:t>js</w:t>
+      </w:r>
+      <w:proofErr w:type="spellEnd"/>
+      <w:r>
+        <w:rPr>
+          <w:color w:val="00B0F0"/>
+          <w:sz w:val="28"/>
+          <w:szCs w:val="28"/>
+        </w:rPr>
+        <w:t xml:space="preserve"> </w:t>
+      </w:r>
+      <w:r>
+        <w:rPr>
+          <w:color w:val="00B0F0"/>
+          <w:sz w:val="28"/>
+          <w:szCs w:val="28"/>
+          <w:lang w:val="bg-BG"/>
+        </w:rPr>
+        <w:t xml:space="preserve">нараства във времето. Всички устройства имат браузър </w:t>
+      </w:r>
+      <w:r>
+        <w:rPr>
+          <w:color w:val="00B0F0"/>
+          <w:sz w:val="28"/>
+          <w:szCs w:val="28"/>
+        </w:rPr>
+        <w:t xml:space="preserve">=&gt; </w:t>
+      </w:r>
+      <w:r>
+        <w:rPr>
+          <w:color w:val="00B0F0"/>
+          <w:sz w:val="28"/>
+          <w:szCs w:val="28"/>
+          <w:lang w:val="bg-BG"/>
+        </w:rPr>
+        <w:t xml:space="preserve">Изпълняват </w:t>
+      </w:r>
+      <w:proofErr w:type="spellStart"/>
+      <w:r>
+        <w:rPr>
+          <w:color w:val="00B0F0"/>
+          <w:sz w:val="28"/>
+          <w:szCs w:val="28"/>
+        </w:rPr>
+        <w:t>js</w:t>
+      </w:r>
+      <w:proofErr w:type="spellEnd"/>
+      <w:r>
+        <w:rPr>
+          <w:color w:val="00B0F0"/>
+          <w:sz w:val="28"/>
+          <w:szCs w:val="28"/>
+        </w:rPr>
+        <w:t xml:space="preserve"> </w:t>
+      </w:r>
+      <w:r>
+        <w:rPr>
+          <w:color w:val="00B0F0"/>
+          <w:sz w:val="28"/>
+          <w:szCs w:val="28"/>
+          <w:lang w:val="bg-BG"/>
+        </w:rPr>
+        <w:t>код.</w:t>
+      </w:r>
+    </w:p>
+    <w:p>
+      <w:pPr>
+        <w:rPr>
+          <w:color w:val="00B0F0"/>
+          <w:sz w:val="24"/>
+          <w:szCs w:val="24"/>
+          <w:lang w:val="bg-BG"/>
+        </w:rPr>
+      </w:pPr>
+      <w:r>
+        <w:rPr>
+          <w:color w:val="00B0F0"/>
+          <w:sz w:val="28"/>
+          <w:szCs w:val="28"/>
+          <w:lang w:val="bg-BG"/>
+        </w:rPr>
+        <w:t xml:space="preserve">Създаването на </w:t>
+      </w:r>
+      <w:r>
+        <w:rPr>
+          <w:color w:val="00B0F0"/>
+          <w:sz w:val="28"/>
+          <w:szCs w:val="28"/>
+        </w:rPr>
+        <w:t xml:space="preserve">node JS: </w:t>
+      </w:r>
+      <w:r>
+        <w:rPr>
+          <w:color w:val="00B0F0"/>
+          <w:sz w:val="28"/>
+          <w:szCs w:val="28"/>
+          <w:lang w:val="bg-BG"/>
+        </w:rPr>
+        <w:t xml:space="preserve">вземане на парсера к. е в браузъра. В браъзъра има хромиум енджин – голям пакет с множество програми. </w:t>
+      </w:r>
+      <w:r>
+        <w:rPr>
+          <w:color w:val="00B0F0"/>
+          <w:sz w:val="28"/>
+          <w:szCs w:val="28"/>
+        </w:rPr>
+        <w:t xml:space="preserve">V8 </w:t>
+      </w:r>
+      <w:proofErr w:type="gramStart"/>
+      <w:r>
+        <w:rPr>
+          <w:color w:val="00B0F0"/>
+          <w:sz w:val="28"/>
+          <w:szCs w:val="28"/>
+        </w:rPr>
+        <w:t xml:space="preserve">engine </w:t>
+      </w:r>
+      <w:r>
+        <w:rPr>
+          <w:color w:val="00B0F0"/>
+          <w:sz w:val="28"/>
+          <w:szCs w:val="28"/>
+          <w:lang w:val="bg-BG"/>
+        </w:rPr>
+        <w:t xml:space="preserve"> е</w:t>
+      </w:r>
+      <w:proofErr w:type="gramEnd"/>
+      <w:r>
+        <w:rPr>
+          <w:color w:val="00B0F0"/>
+          <w:sz w:val="28"/>
+          <w:szCs w:val="28"/>
+          <w:lang w:val="bg-BG"/>
+        </w:rPr>
+        <w:t xml:space="preserve"> част от този пакет и той е парсера на </w:t>
+      </w:r>
+      <w:proofErr w:type="spellStart"/>
+      <w:r>
+        <w:rPr>
+          <w:color w:val="00B0F0"/>
+          <w:sz w:val="28"/>
+          <w:szCs w:val="28"/>
+        </w:rPr>
+        <w:t>js</w:t>
+      </w:r>
+      <w:proofErr w:type="spellEnd"/>
+      <w:r>
+        <w:rPr>
+          <w:color w:val="00B0F0"/>
+          <w:sz w:val="28"/>
+          <w:szCs w:val="28"/>
+        </w:rPr>
+        <w:t xml:space="preserve"> code. </w:t>
+      </w:r>
+      <w:r>
+        <w:rPr>
+          <w:color w:val="00B0F0"/>
+          <w:sz w:val="28"/>
+          <w:szCs w:val="28"/>
+          <w:lang w:val="bg-BG"/>
+        </w:rPr>
+        <w:t xml:space="preserve">Взема се този енджин и се слага в програма  коят да изпълнява </w:t>
+      </w:r>
+      <w:r>
+        <w:rPr>
+          <w:color w:val="00B0F0"/>
+          <w:sz w:val="28"/>
+          <w:szCs w:val="28"/>
+        </w:rPr>
+        <w:t xml:space="preserve">JS code </w:t>
+      </w:r>
+      <w:r>
+        <w:rPr>
+          <w:color w:val="00B0F0"/>
+          <w:sz w:val="28"/>
+          <w:szCs w:val="28"/>
+          <w:lang w:val="bg-BG"/>
+        </w:rPr>
+        <w:t xml:space="preserve">извън браузъра, в </w:t>
+      </w:r>
+      <w:r>
+        <w:rPr>
+          <w:color w:val="00B0F0"/>
+          <w:sz w:val="28"/>
+          <w:szCs w:val="28"/>
+          <w:lang w:val="bg-BG"/>
+        </w:rPr>
+        <w:t xml:space="preserve">самата машина. Така </w:t>
+      </w:r>
+      <w:r>
+        <w:rPr>
+          <w:color w:val="00B0F0"/>
+          <w:sz w:val="28"/>
+          <w:szCs w:val="28"/>
+        </w:rPr>
+        <w:t xml:space="preserve">JS </w:t>
+      </w:r>
+      <w:r>
+        <w:rPr>
+          <w:color w:val="00B0F0"/>
+          <w:sz w:val="28"/>
+          <w:szCs w:val="28"/>
+          <w:lang w:val="bg-BG"/>
+        </w:rPr>
+        <w:t xml:space="preserve">започва да работи като сървърен език. От </w:t>
+      </w:r>
+      <w:r>
+        <w:rPr>
+          <w:color w:val="00B0F0"/>
+          <w:sz w:val="28"/>
+          <w:szCs w:val="28"/>
+        </w:rPr>
+        <w:t xml:space="preserve">client side code, JS become server side code. Node JS e </w:t>
+      </w:r>
+      <w:r>
+        <w:rPr>
+          <w:color w:val="00B0F0"/>
+          <w:sz w:val="28"/>
+          <w:szCs w:val="28"/>
+          <w:lang w:val="bg-BG"/>
+        </w:rPr>
+        <w:t xml:space="preserve">този рънтайм и позволява </w:t>
+      </w:r>
+      <w:r>
+        <w:rPr>
+          <w:color w:val="00B0F0"/>
+          <w:sz w:val="28"/>
+          <w:szCs w:val="28"/>
+        </w:rPr>
+        <w:t xml:space="preserve">JS </w:t>
+      </w:r>
+      <w:r>
+        <w:rPr>
+          <w:color w:val="00B0F0"/>
+          <w:sz w:val="28"/>
+          <w:szCs w:val="28"/>
+          <w:lang w:val="bg-BG"/>
+        </w:rPr>
+        <w:t>да се изпълнява на машината.</w:t>
+      </w:r>
+    </w:p>
+    <w:p>
       <w:r>
         <w:t xml:space="preserve">*Node.js is a JS runtime built on </w:t>
       </w:r>
@@ -330,6 +686,7 @@
           <w:highlight w:val="green"/>
           <w:lang w:val="bg-BG"/>
         </w:rPr>
+        <w:lastRenderedPageBreak/>
         <w:t>2.3.</w:t>
       </w:r>
       <w:r>
@@ -592,14 +949,7 @@
         <w:rPr>
           <w:lang w:val="bg-BG"/>
         </w:rPr>
-        <w:lastRenderedPageBreak/>
-        <w:t>Съставни части на</w:t>
-      </w:r>
-      <w:r>
-        <w:rPr>
-          <w:lang w:val="bg-BG"/>
-        </w:rPr>
-        <w:t xml:space="preserve"> </w:t>
+        <w:t xml:space="preserve">Съставни части на </w:t>
       </w:r>
       <w:r>
         <w:t>URL:</w:t>
@@ -612,13 +962,7 @@
           <w:rPr>
             <w:rStyle w:val="Hyperlink"/>
           </w:rPr>
-          <w:t>http://</w:t>
-        </w:r>
-        <w:r>
-          <w:rPr>
-            <w:rStyle w:val="Hyperlink"/>
-          </w:rPr>
-          <w:t>localhost:3000/catalog?page=5</w:t>
+          <w:t>http://localhost:3000/catalog?page=5</w:t>
         </w:r>
       </w:hyperlink>
     </w:p>
@@ -1000,6 +1344,7 @@
         <w:ind w:left="2160"/>
       </w:pPr>
       <w:r>
+        <w:lastRenderedPageBreak/>
         <w:tab/>
         <w:t xml:space="preserve">Node.js </w:t>
       </w:r>
@@ -1312,7 +1657,6 @@
         </w:rPr>
       </w:pPr>
       <w:r>
-        <w:lastRenderedPageBreak/>
         <w:t xml:space="preserve">Run f. in vs </w:t>
       </w:r>
       <w:proofErr w:type="gramStart"/>
@@ -2598,6 +2942,7 @@
   <w:style w:type="character" w:default="1" w:styleId="DefaultParagraphFont">
     <w:name w:val="Default Paragraph Font"/>
     <w:uiPriority w:val="1"/>
+    <w:semiHidden/>
     <w:unhideWhenUsed/>
   </w:style>
   <w:style w:type="table" w:default="1" w:styleId="TableNormal">

</xml_diff>